<commit_message>
Se trabajo en las pruebas unitarias
</commit_message>
<xml_diff>
--- a/doc/Diseño de pruebas/Diseño de pruebas unitarias.docx
+++ b/doc/Diseño de pruebas/Diseño de pruebas unitarias.docx
@@ -19,14 +19,17 @@
         <w:tblLook w:val="04A0" w:firstRow="1" w:lastRow="0" w:firstColumn="1" w:lastColumn="0" w:noHBand="0" w:noVBand="1"/>
       </w:tblPr>
       <w:tblGrid>
-        <w:gridCol w:w="2942"/>
-        <w:gridCol w:w="2943"/>
-        <w:gridCol w:w="2943"/>
+        <w:gridCol w:w="2000"/>
+        <w:gridCol w:w="1087"/>
+        <w:gridCol w:w="5571"/>
       </w:tblGrid>
       <w:tr>
-        <w:tc>
-          <w:tcPr>
-            <w:tcW w:w="2942" w:type="dxa"/>
+        <w:trPr>
+          <w:trHeight w:val="262"/>
+        </w:trPr>
+        <w:tc>
+          <w:tcPr>
+            <w:tcW w:w="1723" w:type="dxa"/>
           </w:tcPr>
           <w:p>
             <w:r>
@@ -36,7 +39,7 @@
         </w:tc>
         <w:tc>
           <w:tcPr>
-            <w:tcW w:w="2943" w:type="dxa"/>
+            <w:tcW w:w="974" w:type="dxa"/>
           </w:tcPr>
           <w:p>
             <w:r>
@@ -46,7 +49,7 @@
         </w:tc>
         <w:tc>
           <w:tcPr>
-            <w:tcW w:w="2943" w:type="dxa"/>
+            <w:tcW w:w="5260" w:type="dxa"/>
           </w:tcPr>
           <w:p>
             <w:r>
@@ -56,181 +59,392 @@
         </w:tc>
       </w:tr>
       <w:tr>
-        <w:tc>
-          <w:tcPr>
-            <w:tcW w:w="2942" w:type="dxa"/>
-          </w:tcPr>
-          <w:p>
-            <w:proofErr w:type="spellStart"/>
-            <w:r>
-              <w:t>OrganizedNotEmpty</w:t>
-            </w:r>
-            <w:proofErr w:type="spellEnd"/>
-          </w:p>
-        </w:tc>
-        <w:tc>
-          <w:tcPr>
-            <w:tcW w:w="2943" w:type="dxa"/>
-          </w:tcPr>
-          <w:p>
-            <w:proofErr w:type="spellStart"/>
+        <w:trPr>
+          <w:trHeight w:val="4614"/>
+        </w:trPr>
+        <w:tc>
+          <w:tcPr>
+            <w:tcW w:w="1723" w:type="dxa"/>
+          </w:tcPr>
+          <w:p>
+            <w:r>
+              <w:t>o</w:t>
+            </w:r>
+            <w:r>
+              <w:t>rganizedNotEmpty</w:t>
+            </w:r>
+          </w:p>
+        </w:tc>
+        <w:tc>
+          <w:tcPr>
+            <w:tcW w:w="974" w:type="dxa"/>
+          </w:tcPr>
+          <w:p>
             <w:r>
               <w:t>Organize</w:t>
             </w:r>
             <w:r>
-              <w:t>d</w:t>
-            </w:r>
-            <w:proofErr w:type="spellEnd"/>
-          </w:p>
-        </w:tc>
-        <w:tc>
-          <w:tcPr>
-            <w:tcW w:w="2943" w:type="dxa"/>
-          </w:tcPr>
-          <w:p/>
+              <w:t>r</w:t>
+            </w:r>
+          </w:p>
+        </w:tc>
+        <w:tc>
+          <w:tcPr>
+            <w:tcW w:w="5260" w:type="dxa"/>
+          </w:tcPr>
+          <w:p>
+            <w:r>
+              <w:rPr>
+                <w:noProof/>
+              </w:rPr>
+              <w:drawing>
+                <wp:inline distT="0" distB="0" distL="0" distR="0" wp14:anchorId="686D7A09" wp14:editId="06CE44E6">
+                  <wp:extent cx="3207370" cy="2809875"/>
+                  <wp:effectExtent l="0" t="0" r="0" b="0"/>
+                  <wp:docPr id="8" name="Imagen 8"/>
+                  <wp:cNvGraphicFramePr>
+                    <a:graphicFrameLocks xmlns:a="http://schemas.openxmlformats.org/drawingml/2006/main" noChangeAspect="1"/>
+                  </wp:cNvGraphicFramePr>
+                  <a:graphic xmlns:a="http://schemas.openxmlformats.org/drawingml/2006/main">
+                    <a:graphicData uri="http://schemas.openxmlformats.org/drawingml/2006/picture">
+                      <pic:pic xmlns:pic="http://schemas.openxmlformats.org/drawingml/2006/picture">
+                        <pic:nvPicPr>
+                          <pic:cNvPr id="1" name=""/>
+                          <pic:cNvPicPr/>
+                        </pic:nvPicPr>
+                        <pic:blipFill>
+                          <a:blip r:embed="rId4"/>
+                          <a:stretch>
+                            <a:fillRect/>
+                          </a:stretch>
+                        </pic:blipFill>
+                        <pic:spPr>
+                          <a:xfrm>
+                            <a:off x="0" y="0"/>
+                            <a:ext cx="3213143" cy="2814933"/>
+                          </a:xfrm>
+                          <a:prstGeom prst="rect">
+                            <a:avLst/>
+                          </a:prstGeom>
+                        </pic:spPr>
+                      </pic:pic>
+                    </a:graphicData>
+                  </a:graphic>
+                </wp:inline>
+              </w:drawing>
+            </w:r>
+          </w:p>
         </w:tc>
       </w:tr>
       <w:tr>
-        <w:tc>
-          <w:tcPr>
-            <w:tcW w:w="2942" w:type="dxa"/>
-          </w:tcPr>
-          <w:p>
-            <w:r>
-              <w:t>filesWith</w:t>
-            </w:r>
-            <w:r>
-              <w:t>10Photos</w:t>
-            </w:r>
-          </w:p>
-        </w:tc>
-        <w:tc>
-          <w:tcPr>
-            <w:tcW w:w="2943" w:type="dxa"/>
-          </w:tcPr>
-          <w:p>
-            <w:r>
-              <w:t>Files</w:t>
-            </w:r>
-          </w:p>
-        </w:tc>
-        <w:tc>
-          <w:tcPr>
-            <w:tcW w:w="2943" w:type="dxa"/>
-          </w:tcPr>
-          <w:p/>
+        <w:trPr>
+          <w:trHeight w:val="3377"/>
+        </w:trPr>
+        <w:tc>
+          <w:tcPr>
+            <w:tcW w:w="1723" w:type="dxa"/>
+          </w:tcPr>
+          <w:p>
+            <w:r>
+              <w:t>fileWith</w:t>
+            </w:r>
+            <w:r>
+              <w:t>2</w:t>
+            </w:r>
+            <w:r>
+              <w:t>0Photos</w:t>
+            </w:r>
+          </w:p>
+        </w:tc>
+        <w:tc>
+          <w:tcPr>
+            <w:tcW w:w="974" w:type="dxa"/>
+          </w:tcPr>
+          <w:p>
+            <w:r>
+              <w:t>File</w:t>
+            </w:r>
+          </w:p>
+        </w:tc>
+        <w:tc>
+          <w:tcPr>
+            <w:tcW w:w="5260" w:type="dxa"/>
+          </w:tcPr>
+          <w:p>
+            <w:r>
+              <w:rPr>
+                <w:noProof/>
+              </w:rPr>
+              <w:drawing>
+                <wp:inline distT="0" distB="0" distL="0" distR="0" wp14:anchorId="41B98E23" wp14:editId="2CA96952">
+                  <wp:extent cx="3400425" cy="2967385"/>
+                  <wp:effectExtent l="0" t="0" r="0" b="4445"/>
+                  <wp:docPr id="1" name="Imagen 1"/>
+                  <wp:cNvGraphicFramePr>
+                    <a:graphicFrameLocks xmlns:a="http://schemas.openxmlformats.org/drawingml/2006/main" noChangeAspect="1"/>
+                  </wp:cNvGraphicFramePr>
+                  <a:graphic xmlns:a="http://schemas.openxmlformats.org/drawingml/2006/main">
+                    <a:graphicData uri="http://schemas.openxmlformats.org/drawingml/2006/picture">
+                      <pic:pic xmlns:pic="http://schemas.openxmlformats.org/drawingml/2006/picture">
+                        <pic:nvPicPr>
+                          <pic:cNvPr id="1" name=""/>
+                          <pic:cNvPicPr/>
+                        </pic:nvPicPr>
+                        <pic:blipFill>
+                          <a:blip r:embed="rId5"/>
+                          <a:stretch>
+                            <a:fillRect/>
+                          </a:stretch>
+                        </pic:blipFill>
+                        <pic:spPr>
+                          <a:xfrm>
+                            <a:off x="0" y="0"/>
+                            <a:ext cx="3408277" cy="2974237"/>
+                          </a:xfrm>
+                          <a:prstGeom prst="rect">
+                            <a:avLst/>
+                          </a:prstGeom>
+                        </pic:spPr>
+                      </pic:pic>
+                    </a:graphicData>
+                  </a:graphic>
+                </wp:inline>
+              </w:drawing>
+            </w:r>
+          </w:p>
         </w:tc>
       </w:tr>
       <w:tr>
-        <w:tc>
-          <w:tcPr>
-            <w:tcW w:w="2942" w:type="dxa"/>
-          </w:tcPr>
-          <w:p>
-            <w:proofErr w:type="spellStart"/>
-            <w:r>
-              <w:t>OrganizedEmpty</w:t>
-            </w:r>
-            <w:proofErr w:type="spellEnd"/>
-          </w:p>
-        </w:tc>
-        <w:tc>
-          <w:tcPr>
-            <w:tcW w:w="2943" w:type="dxa"/>
-          </w:tcPr>
-          <w:p/>
-        </w:tc>
-        <w:tc>
-          <w:tcPr>
-            <w:tcW w:w="2943" w:type="dxa"/>
-          </w:tcPr>
-          <w:p/>
+        <w:trPr>
+          <w:trHeight w:val="1455"/>
+        </w:trPr>
+        <w:tc>
+          <w:tcPr>
+            <w:tcW w:w="1723" w:type="dxa"/>
+          </w:tcPr>
+          <w:p>
+            <w:r>
+              <w:t>o</w:t>
+            </w:r>
+            <w:r>
+              <w:t>rganizedEmpty</w:t>
+            </w:r>
+          </w:p>
+        </w:tc>
+        <w:tc>
+          <w:tcPr>
+            <w:tcW w:w="974" w:type="dxa"/>
+          </w:tcPr>
+          <w:p>
+            <w:r>
+              <w:t>Organize</w:t>
+            </w:r>
+            <w:r>
+              <w:t>r</w:t>
+            </w:r>
+          </w:p>
+        </w:tc>
+        <w:tc>
+          <w:tcPr>
+            <w:tcW w:w="5260" w:type="dxa"/>
+          </w:tcPr>
+          <w:p>
+            <w:r>
+              <w:rPr>
+                <w:noProof/>
+              </w:rPr>
+              <w:drawing>
+                <wp:inline distT="0" distB="0" distL="0" distR="0" wp14:anchorId="3C9CEB2A" wp14:editId="4EA39F2A">
+                  <wp:extent cx="3343275" cy="929968"/>
+                  <wp:effectExtent l="0" t="0" r="0" b="3810"/>
+                  <wp:docPr id="9" name="Imagen 9"/>
+                  <wp:cNvGraphicFramePr>
+                    <a:graphicFrameLocks xmlns:a="http://schemas.openxmlformats.org/drawingml/2006/main" noChangeAspect="1"/>
+                  </wp:cNvGraphicFramePr>
+                  <a:graphic xmlns:a="http://schemas.openxmlformats.org/drawingml/2006/main">
+                    <a:graphicData uri="http://schemas.openxmlformats.org/drawingml/2006/picture">
+                      <pic:pic xmlns:pic="http://schemas.openxmlformats.org/drawingml/2006/picture">
+                        <pic:nvPicPr>
+                          <pic:cNvPr id="1" name=""/>
+                          <pic:cNvPicPr/>
+                        </pic:nvPicPr>
+                        <pic:blipFill>
+                          <a:blip r:embed="rId6"/>
+                          <a:stretch>
+                            <a:fillRect/>
+                          </a:stretch>
+                        </pic:blipFill>
+                        <pic:spPr>
+                          <a:xfrm>
+                            <a:off x="0" y="0"/>
+                            <a:ext cx="3358908" cy="934317"/>
+                          </a:xfrm>
+                          <a:prstGeom prst="rect">
+                            <a:avLst/>
+                          </a:prstGeom>
+                        </pic:spPr>
+                      </pic:pic>
+                    </a:graphicData>
+                  </a:graphic>
+                </wp:inline>
+              </w:drawing>
+            </w:r>
+          </w:p>
         </w:tc>
       </w:tr>
       <w:tr>
-        <w:tc>
-          <w:tcPr>
-            <w:tcW w:w="2942" w:type="dxa"/>
-          </w:tcPr>
-          <w:p>
-            <w:proofErr w:type="spellStart"/>
-            <w:r>
-              <w:t>FilesEmpty</w:t>
-            </w:r>
-            <w:proofErr w:type="spellEnd"/>
-          </w:p>
-        </w:tc>
-        <w:tc>
-          <w:tcPr>
-            <w:tcW w:w="2943" w:type="dxa"/>
-          </w:tcPr>
-          <w:p/>
-        </w:tc>
-        <w:tc>
-          <w:tcPr>
-            <w:tcW w:w="2943" w:type="dxa"/>
-          </w:tcPr>
-          <w:p/>
+        <w:trPr>
+          <w:trHeight w:val="1819"/>
+        </w:trPr>
+        <w:tc>
+          <w:tcPr>
+            <w:tcW w:w="1723" w:type="dxa"/>
+          </w:tcPr>
+          <w:p>
+            <w:r>
+              <w:t>f</w:t>
+            </w:r>
+            <w:r>
+              <w:t>ilesEmpty</w:t>
+            </w:r>
+          </w:p>
+        </w:tc>
+        <w:tc>
+          <w:tcPr>
+            <w:tcW w:w="974" w:type="dxa"/>
+          </w:tcPr>
+          <w:p>
+            <w:r>
+              <w:t>Organize</w:t>
+            </w:r>
+            <w:r>
+              <w:t>r</w:t>
+            </w:r>
+          </w:p>
+        </w:tc>
+        <w:tc>
+          <w:tcPr>
+            <w:tcW w:w="5260" w:type="dxa"/>
+          </w:tcPr>
+          <w:p>
+            <w:r>
+              <w:rPr>
+                <w:noProof/>
+              </w:rPr>
+              <w:drawing>
+                <wp:inline distT="0" distB="0" distL="0" distR="0" wp14:anchorId="16B557D9" wp14:editId="21FCA9D2">
+                  <wp:extent cx="3257550" cy="804131"/>
+                  <wp:effectExtent l="0" t="0" r="0" b="0"/>
+                  <wp:docPr id="10" name="Imagen 10"/>
+                  <wp:cNvGraphicFramePr>
+                    <a:graphicFrameLocks xmlns:a="http://schemas.openxmlformats.org/drawingml/2006/main" noChangeAspect="1"/>
+                  </wp:cNvGraphicFramePr>
+                  <a:graphic xmlns:a="http://schemas.openxmlformats.org/drawingml/2006/main">
+                    <a:graphicData uri="http://schemas.openxmlformats.org/drawingml/2006/picture">
+                      <pic:pic xmlns:pic="http://schemas.openxmlformats.org/drawingml/2006/picture">
+                        <pic:nvPicPr>
+                          <pic:cNvPr id="1" name=""/>
+                          <pic:cNvPicPr/>
+                        </pic:nvPicPr>
+                        <pic:blipFill>
+                          <a:blip r:embed="rId7"/>
+                          <a:stretch>
+                            <a:fillRect/>
+                          </a:stretch>
+                        </pic:blipFill>
+                        <pic:spPr>
+                          <a:xfrm>
+                            <a:off x="0" y="0"/>
+                            <a:ext cx="3288978" cy="811889"/>
+                          </a:xfrm>
+                          <a:prstGeom prst="rect">
+                            <a:avLst/>
+                          </a:prstGeom>
+                        </pic:spPr>
+                      </pic:pic>
+                    </a:graphicData>
+                  </a:graphic>
+                </wp:inline>
+              </w:drawing>
+            </w:r>
+          </w:p>
         </w:tc>
       </w:tr>
       <w:tr>
-        <w:tc>
-          <w:tcPr>
-            <w:tcW w:w="2942" w:type="dxa"/>
-          </w:tcPr>
-          <w:p/>
-        </w:tc>
-        <w:tc>
-          <w:tcPr>
-            <w:tcW w:w="2943" w:type="dxa"/>
-          </w:tcPr>
-          <w:p/>
-        </w:tc>
-        <w:tc>
-          <w:tcPr>
-            <w:tcW w:w="2943" w:type="dxa"/>
-          </w:tcPr>
-          <w:p/>
-        </w:tc>
-      </w:tr>
-      <w:tr>
-        <w:tc>
-          <w:tcPr>
-            <w:tcW w:w="2942" w:type="dxa"/>
-          </w:tcPr>
-          <w:p/>
-        </w:tc>
-        <w:tc>
-          <w:tcPr>
-            <w:tcW w:w="2943" w:type="dxa"/>
-          </w:tcPr>
-          <w:p/>
-        </w:tc>
-        <w:tc>
-          <w:tcPr>
-            <w:tcW w:w="2943" w:type="dxa"/>
-          </w:tcPr>
-          <w:p/>
-        </w:tc>
-      </w:tr>
-      <w:tr>
-        <w:tc>
-          <w:tcPr>
-            <w:tcW w:w="2942" w:type="dxa"/>
-          </w:tcPr>
-          <w:p/>
-        </w:tc>
-        <w:tc>
-          <w:tcPr>
-            <w:tcW w:w="2943" w:type="dxa"/>
-          </w:tcPr>
-          <w:p/>
-        </w:tc>
-        <w:tc>
-          <w:tcPr>
-            <w:tcW w:w="2943" w:type="dxa"/>
-          </w:tcPr>
-          <w:p/>
+        <w:trPr>
+          <w:trHeight w:val="1819"/>
+        </w:trPr>
+        <w:tc>
+          <w:tcPr>
+            <w:tcW w:w="1723" w:type="dxa"/>
+          </w:tcPr>
+          <w:p>
+            <w:r>
+              <w:t>BothNotEmpty</w:t>
+            </w:r>
+          </w:p>
+        </w:tc>
+        <w:tc>
+          <w:tcPr>
+            <w:tcW w:w="974" w:type="dxa"/>
+          </w:tcPr>
+          <w:p>
+            <w:r>
+              <w:t>Organizer</w:t>
+            </w:r>
+          </w:p>
+        </w:tc>
+        <w:tc>
+          <w:tcPr>
+            <w:tcW w:w="5260" w:type="dxa"/>
+          </w:tcPr>
+          <w:p>
+            <w:pPr>
+              <w:rPr>
+                <w:noProof/>
+              </w:rPr>
+            </w:pPr>
+            <w:r>
+              <w:rPr>
+                <w:noProof/>
+              </w:rPr>
+              <w:drawing>
+                <wp:inline distT="0" distB="0" distL="0" distR="0" wp14:anchorId="45255955" wp14:editId="7A5CE88E">
+                  <wp:extent cx="3236858" cy="3476625"/>
+                  <wp:effectExtent l="0" t="0" r="1905" b="0"/>
+                  <wp:docPr id="11" name="Imagen 11"/>
+                  <wp:cNvGraphicFramePr>
+                    <a:graphicFrameLocks xmlns:a="http://schemas.openxmlformats.org/drawingml/2006/main" noChangeAspect="1"/>
+                  </wp:cNvGraphicFramePr>
+                  <a:graphic xmlns:a="http://schemas.openxmlformats.org/drawingml/2006/main">
+                    <a:graphicData uri="http://schemas.openxmlformats.org/drawingml/2006/picture">
+                      <pic:pic xmlns:pic="http://schemas.openxmlformats.org/drawingml/2006/picture">
+                        <pic:nvPicPr>
+                          <pic:cNvPr id="1" name=""/>
+                          <pic:cNvPicPr/>
+                        </pic:nvPicPr>
+                        <pic:blipFill>
+                          <a:blip r:embed="rId8"/>
+                          <a:stretch>
+                            <a:fillRect/>
+                          </a:stretch>
+                        </pic:blipFill>
+                        <pic:spPr>
+                          <a:xfrm>
+                            <a:off x="0" y="0"/>
+                            <a:ext cx="3241614" cy="3481734"/>
+                          </a:xfrm>
+                          <a:prstGeom prst="rect">
+                            <a:avLst/>
+                          </a:prstGeom>
+                        </pic:spPr>
+                      </pic:pic>
+                    </a:graphicData>
+                  </a:graphic>
+                </wp:inline>
+              </w:drawing>
+            </w:r>
+          </w:p>
         </w:tc>
       </w:tr>
     </w:tbl>
@@ -253,6 +467,208 @@
         <w:tblLook w:val="04A0" w:firstRow="1" w:lastRow="0" w:firstColumn="1" w:lastColumn="0" w:noHBand="0" w:noVBand="1"/>
       </w:tblPr>
       <w:tblGrid>
+        <w:gridCol w:w="1764"/>
+        <w:gridCol w:w="1762"/>
+        <w:gridCol w:w="1774"/>
+        <w:gridCol w:w="1764"/>
+        <w:gridCol w:w="1764"/>
+      </w:tblGrid>
+      <w:tr>
+        <w:tc>
+          <w:tcPr>
+            <w:tcW w:w="8828" w:type="dxa"/>
+            <w:gridSpan w:val="5"/>
+          </w:tcPr>
+          <w:p>
+            <w:r>
+              <w:t>Objetivo</w:t>
+            </w:r>
+            <w:r>
+              <w:t>: Verificar que se añaden archivos</w:t>
+            </w:r>
+          </w:p>
+        </w:tc>
+      </w:tr>
+      <w:tr>
+        <w:tc>
+          <w:tcPr>
+            <w:tcW w:w="1764" w:type="dxa"/>
+          </w:tcPr>
+          <w:p>
+            <w:r>
+              <w:t>Clase</w:t>
+            </w:r>
+          </w:p>
+        </w:tc>
+        <w:tc>
+          <w:tcPr>
+            <w:tcW w:w="1762" w:type="dxa"/>
+          </w:tcPr>
+          <w:p>
+            <w:r>
+              <w:t>Método</w:t>
+            </w:r>
+          </w:p>
+        </w:tc>
+        <w:tc>
+          <w:tcPr>
+            <w:tcW w:w="1774" w:type="dxa"/>
+          </w:tcPr>
+          <w:p>
+            <w:r>
+              <w:t>Escenario</w:t>
+            </w:r>
+          </w:p>
+        </w:tc>
+        <w:tc>
+          <w:tcPr>
+            <w:tcW w:w="1764" w:type="dxa"/>
+          </w:tcPr>
+          <w:p>
+            <w:r>
+              <w:t>Valores Entradas</w:t>
+            </w:r>
+          </w:p>
+        </w:tc>
+        <w:tc>
+          <w:tcPr>
+            <w:tcW w:w="1764" w:type="dxa"/>
+          </w:tcPr>
+          <w:p>
+            <w:r>
+              <w:t>Resultado</w:t>
+            </w:r>
+          </w:p>
+        </w:tc>
+      </w:tr>
+      <w:tr>
+        <w:tc>
+          <w:tcPr>
+            <w:tcW w:w="1764" w:type="dxa"/>
+          </w:tcPr>
+          <w:p>
+            <w:r>
+              <w:t>Organize</w:t>
+            </w:r>
+            <w:r>
+              <w:t>r</w:t>
+            </w:r>
+          </w:p>
+        </w:tc>
+        <w:tc>
+          <w:tcPr>
+            <w:tcW w:w="1762" w:type="dxa"/>
+          </w:tcPr>
+          <w:p>
+            <w:r>
+              <w:t>addFile</w:t>
+            </w:r>
+          </w:p>
+        </w:tc>
+        <w:tc>
+          <w:tcPr>
+            <w:tcW w:w="1774" w:type="dxa"/>
+          </w:tcPr>
+          <w:p>
+            <w:r>
+              <w:t>filesEmpty</w:t>
+            </w:r>
+          </w:p>
+        </w:tc>
+        <w:tc>
+          <w:tcPr>
+            <w:tcW w:w="1764" w:type="dxa"/>
+          </w:tcPr>
+          <w:p>
+            <w:r>
+              <w:t xml:space="preserve">La ruta de un archivo por </w:t>
+            </w:r>
+            <w:r>
+              <w:t>FileChooser</w:t>
+            </w:r>
+          </w:p>
+        </w:tc>
+        <w:tc>
+          <w:tcPr>
+            <w:tcW w:w="1764" w:type="dxa"/>
+          </w:tcPr>
+          <w:p>
+            <w:r>
+              <w:t xml:space="preserve">Se añade un nuevo elemento de File </w:t>
+            </w:r>
+            <w:r>
+              <w:t>al comienzo de la lista</w:t>
+            </w:r>
+          </w:p>
+        </w:tc>
+      </w:tr>
+      <w:tr>
+        <w:tc>
+          <w:tcPr>
+            <w:tcW w:w="1764" w:type="dxa"/>
+          </w:tcPr>
+          <w:p>
+            <w:r>
+              <w:t>Organize</w:t>
+            </w:r>
+            <w:r>
+              <w:t>r</w:t>
+            </w:r>
+          </w:p>
+        </w:tc>
+        <w:tc>
+          <w:tcPr>
+            <w:tcW w:w="1762" w:type="dxa"/>
+          </w:tcPr>
+          <w:p>
+            <w:r>
+              <w:t>addFile</w:t>
+            </w:r>
+          </w:p>
+        </w:tc>
+        <w:tc>
+          <w:tcPr>
+            <w:tcW w:w="1774" w:type="dxa"/>
+          </w:tcPr>
+          <w:p>
+            <w:r>
+              <w:t>fileWith20Photos</w:t>
+            </w:r>
+          </w:p>
+        </w:tc>
+        <w:tc>
+          <w:tcPr>
+            <w:tcW w:w="1764" w:type="dxa"/>
+          </w:tcPr>
+          <w:p>
+            <w:r>
+              <w:t>La ruta de un archivo por FileChooser</w:t>
+            </w:r>
+          </w:p>
+        </w:tc>
+        <w:tc>
+          <w:tcPr>
+            <w:tcW w:w="1764" w:type="dxa"/>
+          </w:tcPr>
+          <w:p>
+            <w:r>
+              <w:t xml:space="preserve">Se añade </w:t>
+            </w:r>
+            <w:r>
+              <w:t>el elemento como next del file con nombre test</w:t>
+            </w:r>
+          </w:p>
+        </w:tc>
+      </w:tr>
+    </w:tbl>
+    <w:p/>
+    <w:tbl>
+      <w:tblPr>
+        <w:tblStyle w:val="Tablaconcuadrcula"/>
+        <w:tblW w:w="0" w:type="auto"/>
+        <w:tblLook w:val="04A0" w:firstRow="1" w:lastRow="0" w:firstColumn="1" w:lastColumn="0" w:noHBand="0" w:noVBand="1"/>
+      </w:tblPr>
+      <w:tblGrid>
         <w:gridCol w:w="1765"/>
         <w:gridCol w:w="1765"/>
         <w:gridCol w:w="1766"/>
@@ -262,51 +678,12 @@
       <w:tr>
         <w:tc>
           <w:tcPr>
-            <w:tcW w:w="1765" w:type="dxa"/>
-          </w:tcPr>
-          <w:p>
-            <w:r>
-              <w:t>Clase</w:t>
-            </w:r>
-          </w:p>
-        </w:tc>
-        <w:tc>
-          <w:tcPr>
-            <w:tcW w:w="1765" w:type="dxa"/>
-          </w:tcPr>
-          <w:p>
-            <w:r>
-              <w:t>Método</w:t>
-            </w:r>
-          </w:p>
-        </w:tc>
-        <w:tc>
-          <w:tcPr>
-            <w:tcW w:w="1766" w:type="dxa"/>
-          </w:tcPr>
-          <w:p>
-            <w:r>
-              <w:t>Escenario</w:t>
-            </w:r>
-          </w:p>
-        </w:tc>
-        <w:tc>
-          <w:tcPr>
-            <w:tcW w:w="1766" w:type="dxa"/>
-          </w:tcPr>
-          <w:p>
-            <w:r>
-              <w:t>Valores Entradas</w:t>
-            </w:r>
-          </w:p>
-        </w:tc>
-        <w:tc>
-          <w:tcPr>
-            <w:tcW w:w="1766" w:type="dxa"/>
-          </w:tcPr>
-          <w:p>
-            <w:r>
-              <w:t>Resultado</w:t>
+            <w:tcW w:w="8828" w:type="dxa"/>
+            <w:gridSpan w:val="5"/>
+          </w:tcPr>
+          <w:p>
+            <w:r>
+              <w:t>Objetivo: Verificar que se añaden archivos organizados</w:t>
             </w:r>
           </w:p>
         </w:tc>
@@ -316,31 +693,51 @@
           <w:tcPr>
             <w:tcW w:w="1765" w:type="dxa"/>
           </w:tcPr>
-          <w:p/>
+          <w:p>
+            <w:r>
+              <w:t>Clase</w:t>
+            </w:r>
+          </w:p>
         </w:tc>
         <w:tc>
           <w:tcPr>
             <w:tcW w:w="1765" w:type="dxa"/>
           </w:tcPr>
-          <w:p/>
+          <w:p>
+            <w:r>
+              <w:t>Método</w:t>
+            </w:r>
+          </w:p>
         </w:tc>
         <w:tc>
           <w:tcPr>
             <w:tcW w:w="1766" w:type="dxa"/>
           </w:tcPr>
-          <w:p/>
+          <w:p>
+            <w:r>
+              <w:t>Escenario</w:t>
+            </w:r>
+          </w:p>
         </w:tc>
         <w:tc>
           <w:tcPr>
             <w:tcW w:w="1766" w:type="dxa"/>
           </w:tcPr>
-          <w:p/>
+          <w:p>
+            <w:r>
+              <w:t>Valores Entradas</w:t>
+            </w:r>
+          </w:p>
         </w:tc>
         <w:tc>
           <w:tcPr>
             <w:tcW w:w="1766" w:type="dxa"/>
           </w:tcPr>
-          <w:p/>
+          <w:p>
+            <w:r>
+              <w:t>Resultado</w:t>
+            </w:r>
+          </w:p>
         </w:tc>
       </w:tr>
       <w:tr>
@@ -348,31 +745,151 @@
           <w:tcPr>
             <w:tcW w:w="1765" w:type="dxa"/>
           </w:tcPr>
-          <w:p/>
+          <w:p>
+            <w:r>
+              <w:t>Organize</w:t>
+            </w:r>
+            <w:r>
+              <w:t>r</w:t>
+            </w:r>
+          </w:p>
         </w:tc>
         <w:tc>
           <w:tcPr>
             <w:tcW w:w="1765" w:type="dxa"/>
           </w:tcPr>
-          <w:p/>
+          <w:p>
+            <w:pPr>
+              <w:rPr>
+                <w:lang w:val="en-US"/>
+              </w:rPr>
+            </w:pPr>
+            <w:r>
+              <w:rPr>
+                <w:lang w:val="en-US"/>
+              </w:rPr>
+              <w:t>organize</w:t>
+            </w:r>
+          </w:p>
         </w:tc>
         <w:tc>
           <w:tcPr>
             <w:tcW w:w="1766" w:type="dxa"/>
           </w:tcPr>
-          <w:p/>
+          <w:p>
+            <w:r>
+              <w:t>organizedEmpty</w:t>
+            </w:r>
+          </w:p>
         </w:tc>
         <w:tc>
           <w:tcPr>
             <w:tcW w:w="1766" w:type="dxa"/>
           </w:tcPr>
-          <w:p/>
+          <w:p>
+            <w:pPr>
+              <w:rPr>
+                <w:lang w:val="en-US"/>
+              </w:rPr>
+            </w:pPr>
+            <w:r>
+              <w:rPr>
+                <w:lang w:val="en-US"/>
+              </w:rPr>
+              <w:t>o</w:t>
+            </w:r>
+            <w:r>
+              <w:rPr>
+                <w:lang w:val="en-US"/>
+              </w:rPr>
+              <w:t>rder</w:t>
+            </w:r>
+            <w:r>
+              <w:rPr>
+                <w:lang w:val="en-US"/>
+              </w:rPr>
+              <w:t>1=</w:t>
+            </w:r>
+            <w:r>
+              <w:rPr>
+                <w:lang w:val="en-US"/>
+              </w:rPr>
+              <w:t>TYPE</w:t>
+            </w:r>
+          </w:p>
+          <w:p>
+            <w:pPr>
+              <w:rPr>
+                <w:lang w:val="en-US"/>
+              </w:rPr>
+            </w:pPr>
+            <w:r>
+              <w:rPr>
+                <w:lang w:val="en-US"/>
+              </w:rPr>
+              <w:t>order2=SIZE</w:t>
+            </w:r>
+          </w:p>
+          <w:p>
+            <w:pPr>
+              <w:rPr>
+                <w:lang w:val="en-US"/>
+              </w:rPr>
+            </w:pPr>
+            <w:r>
+              <w:rPr>
+                <w:lang w:val="en-US"/>
+              </w:rPr>
+              <w:t>o</w:t>
+            </w:r>
+            <w:r>
+              <w:rPr>
+                <w:lang w:val="en-US"/>
+              </w:rPr>
+              <w:t>rder3=</w:t>
+            </w:r>
+            <w:r>
+              <w:rPr>
+                <w:lang w:val="en-US"/>
+              </w:rPr>
+              <w:t>CAMERA</w:t>
+            </w:r>
+          </w:p>
+          <w:p>
+            <w:pPr>
+              <w:rPr>
+                <w:lang w:val="en-US"/>
+              </w:rPr>
+            </w:pPr>
+            <w:r>
+              <w:rPr>
+                <w:lang w:val="en-US"/>
+              </w:rPr>
+              <w:t>file=</w:t>
+            </w:r>
+            <w:r>
+              <w:rPr>
+                <w:lang w:val="en-US"/>
+              </w:rPr>
+              <w:t>files</w:t>
+            </w:r>
+          </w:p>
         </w:tc>
         <w:tc>
           <w:tcPr>
             <w:tcW w:w="1766" w:type="dxa"/>
           </w:tcPr>
-          <w:p/>
+          <w:p>
+            <w:r>
+              <w:t xml:space="preserve">Se </w:t>
+            </w:r>
+            <w:r>
+              <w:t xml:space="preserve">añade </w:t>
+            </w:r>
+            <w:r>
+              <w:t>como root este nuevo objeto de organized</w:t>
+            </w:r>
+          </w:p>
         </w:tc>
       </w:tr>
       <w:tr>
@@ -380,31 +897,536 @@
           <w:tcPr>
             <w:tcW w:w="1765" w:type="dxa"/>
           </w:tcPr>
-          <w:p/>
+          <w:p>
+            <w:r>
+              <w:t>Organize</w:t>
+            </w:r>
+            <w:r>
+              <w:t>r</w:t>
+            </w:r>
+          </w:p>
         </w:tc>
         <w:tc>
           <w:tcPr>
             <w:tcW w:w="1765" w:type="dxa"/>
           </w:tcPr>
-          <w:p/>
+          <w:p>
+            <w:r>
+              <w:t>organize</w:t>
+            </w:r>
+          </w:p>
         </w:tc>
         <w:tc>
           <w:tcPr>
             <w:tcW w:w="1766" w:type="dxa"/>
           </w:tcPr>
-          <w:p/>
+          <w:p>
+            <w:r>
+              <w:t>BothNotEmpty</w:t>
+            </w:r>
+          </w:p>
         </w:tc>
         <w:tc>
           <w:tcPr>
             <w:tcW w:w="1766" w:type="dxa"/>
           </w:tcPr>
-          <w:p/>
+          <w:p>
+            <w:pPr>
+              <w:rPr>
+                <w:lang w:val="en-US"/>
+              </w:rPr>
+            </w:pPr>
+            <w:r>
+              <w:rPr>
+                <w:lang w:val="en-US"/>
+              </w:rPr>
+              <w:t>order1=TYPE</w:t>
+            </w:r>
+          </w:p>
+          <w:p>
+            <w:pPr>
+              <w:rPr>
+                <w:lang w:val="en-US"/>
+              </w:rPr>
+            </w:pPr>
+            <w:r>
+              <w:rPr>
+                <w:lang w:val="en-US"/>
+              </w:rPr>
+              <w:t>order2=SIZE</w:t>
+            </w:r>
+          </w:p>
+          <w:p>
+            <w:pPr>
+              <w:rPr>
+                <w:lang w:val="en-US"/>
+              </w:rPr>
+            </w:pPr>
+            <w:r>
+              <w:rPr>
+                <w:lang w:val="en-US"/>
+              </w:rPr>
+              <w:t>o</w:t>
+            </w:r>
+            <w:r>
+              <w:rPr>
+                <w:lang w:val="en-US"/>
+              </w:rPr>
+              <w:t>rder3=CAMERA</w:t>
+            </w:r>
+          </w:p>
+          <w:p>
+            <w:r>
+              <w:rPr>
+                <w:lang w:val="en-US"/>
+              </w:rPr>
+              <w:t>file=files</w:t>
+            </w:r>
+          </w:p>
         </w:tc>
         <w:tc>
           <w:tcPr>
             <w:tcW w:w="1766" w:type="dxa"/>
           </w:tcPr>
-          <w:p/>
+          <w:p>
+            <w:r>
+              <w:t xml:space="preserve">Se añade </w:t>
+            </w:r>
+            <w:r>
+              <w:t>files a organized, a la derecha porque este nuevo archivo pesa más que el root</w:t>
+            </w:r>
+          </w:p>
+        </w:tc>
+      </w:tr>
+    </w:tbl>
+    <w:p/>
+    <w:p/>
+    <w:tbl>
+      <w:tblPr>
+        <w:tblStyle w:val="Tablaconcuadrcula"/>
+        <w:tblW w:w="0" w:type="auto"/>
+        <w:tblLook w:val="04A0" w:firstRow="1" w:lastRow="0" w:firstColumn="1" w:lastColumn="0" w:noHBand="0" w:noVBand="1"/>
+      </w:tblPr>
+      <w:tblGrid>
+        <w:gridCol w:w="1765"/>
+        <w:gridCol w:w="1765"/>
+        <w:gridCol w:w="1766"/>
+        <w:gridCol w:w="1766"/>
+        <w:gridCol w:w="1766"/>
+      </w:tblGrid>
+      <w:tr>
+        <w:tc>
+          <w:tcPr>
+            <w:tcW w:w="8828" w:type="dxa"/>
+            <w:gridSpan w:val="5"/>
+          </w:tcPr>
+          <w:p>
+            <w:r>
+              <w:t xml:space="preserve">Objetivo: Verificar que se organizan los archivos </w:t>
+            </w:r>
+            <w:r>
+              <w:t>con todos los campos</w:t>
+            </w:r>
+          </w:p>
+        </w:tc>
+      </w:tr>
+      <w:tr>
+        <w:tc>
+          <w:tcPr>
+            <w:tcW w:w="1765" w:type="dxa"/>
+          </w:tcPr>
+          <w:p>
+            <w:r>
+              <w:t>Clase</w:t>
+            </w:r>
+          </w:p>
+        </w:tc>
+        <w:tc>
+          <w:tcPr>
+            <w:tcW w:w="1765" w:type="dxa"/>
+          </w:tcPr>
+          <w:p>
+            <w:r>
+              <w:t>Método</w:t>
+            </w:r>
+          </w:p>
+        </w:tc>
+        <w:tc>
+          <w:tcPr>
+            <w:tcW w:w="1766" w:type="dxa"/>
+          </w:tcPr>
+          <w:p>
+            <w:r>
+              <w:t>Escenario</w:t>
+            </w:r>
+          </w:p>
+        </w:tc>
+        <w:tc>
+          <w:tcPr>
+            <w:tcW w:w="1766" w:type="dxa"/>
+          </w:tcPr>
+          <w:p>
+            <w:r>
+              <w:t>Valores Entradas</w:t>
+            </w:r>
+          </w:p>
+        </w:tc>
+        <w:tc>
+          <w:tcPr>
+            <w:tcW w:w="1766" w:type="dxa"/>
+          </w:tcPr>
+          <w:p>
+            <w:r>
+              <w:t>Resultado</w:t>
+            </w:r>
+          </w:p>
+        </w:tc>
+      </w:tr>
+      <w:tr>
+        <w:tc>
+          <w:tcPr>
+            <w:tcW w:w="1765" w:type="dxa"/>
+          </w:tcPr>
+          <w:p>
+            <w:r>
+              <w:t>Organizer</w:t>
+            </w:r>
+          </w:p>
+        </w:tc>
+        <w:tc>
+          <w:tcPr>
+            <w:tcW w:w="1765" w:type="dxa"/>
+          </w:tcPr>
+          <w:p>
+            <w:r>
+              <w:rPr>
+                <w:lang w:val="en-US"/>
+              </w:rPr>
+              <w:t>organize</w:t>
+            </w:r>
+          </w:p>
+        </w:tc>
+        <w:tc>
+          <w:tcPr>
+            <w:tcW w:w="1766" w:type="dxa"/>
+          </w:tcPr>
+          <w:p>
+            <w:r>
+              <w:t>organizedEmpty</w:t>
+            </w:r>
+          </w:p>
+        </w:tc>
+        <w:tc>
+          <w:tcPr>
+            <w:tcW w:w="1766" w:type="dxa"/>
+          </w:tcPr>
+          <w:p>
+            <w:pPr>
+              <w:rPr>
+                <w:lang w:val="en-US"/>
+              </w:rPr>
+            </w:pPr>
+            <w:r>
+              <w:rPr>
+                <w:lang w:val="en-US"/>
+              </w:rPr>
+              <w:t>order1=TYPE</w:t>
+            </w:r>
+          </w:p>
+          <w:p>
+            <w:pPr>
+              <w:rPr>
+                <w:lang w:val="en-US"/>
+              </w:rPr>
+            </w:pPr>
+            <w:r>
+              <w:rPr>
+                <w:lang w:val="en-US"/>
+              </w:rPr>
+              <w:t>order2=SIZE</w:t>
+            </w:r>
+          </w:p>
+          <w:p>
+            <w:pPr>
+              <w:rPr>
+                <w:lang w:val="en-US"/>
+              </w:rPr>
+            </w:pPr>
+            <w:r>
+              <w:rPr>
+                <w:lang w:val="en-US"/>
+              </w:rPr>
+              <w:t>o</w:t>
+            </w:r>
+            <w:r>
+              <w:rPr>
+                <w:lang w:val="en-US"/>
+              </w:rPr>
+              <w:t>rder3=CAMERA</w:t>
+            </w:r>
+          </w:p>
+          <w:p>
+            <w:r>
+              <w:rPr>
+                <w:lang w:val="en-US"/>
+              </w:rPr>
+              <w:t>file=files</w:t>
+            </w:r>
+          </w:p>
+        </w:tc>
+        <w:tc>
+          <w:tcPr>
+            <w:tcW w:w="1766" w:type="dxa"/>
+          </w:tcPr>
+          <w:p>
+            <w:r>
+              <w:t xml:space="preserve">Se organiza el archivo teniendo en cuenta los </w:t>
+            </w:r>
+            <w:r>
+              <w:t>campos</w:t>
+            </w:r>
+          </w:p>
+        </w:tc>
+      </w:tr>
+      <w:tr>
+        <w:tc>
+          <w:tcPr>
+            <w:tcW w:w="1765" w:type="dxa"/>
+          </w:tcPr>
+          <w:p>
+            <w:r>
+              <w:t>Organizer</w:t>
+            </w:r>
+          </w:p>
+        </w:tc>
+        <w:tc>
+          <w:tcPr>
+            <w:tcW w:w="1765" w:type="dxa"/>
+          </w:tcPr>
+          <w:p>
+            <w:r>
+              <w:rPr>
+                <w:lang w:val="en-US"/>
+              </w:rPr>
+              <w:t>organize</w:t>
+            </w:r>
+          </w:p>
+        </w:tc>
+        <w:tc>
+          <w:tcPr>
+            <w:tcW w:w="1766" w:type="dxa"/>
+          </w:tcPr>
+          <w:p>
+            <w:r>
+              <w:t>organizedEmpty</w:t>
+            </w:r>
+          </w:p>
+        </w:tc>
+        <w:tc>
+          <w:tcPr>
+            <w:tcW w:w="1766" w:type="dxa"/>
+          </w:tcPr>
+          <w:p>
+            <w:pPr>
+              <w:rPr>
+                <w:lang w:val="en-US"/>
+              </w:rPr>
+            </w:pPr>
+            <w:r>
+              <w:rPr>
+                <w:lang w:val="en-US"/>
+              </w:rPr>
+              <w:t>order1=</w:t>
+            </w:r>
+            <w:r>
+              <w:rPr>
+                <w:lang w:val="en-US"/>
+              </w:rPr>
+              <w:t>NAME</w:t>
+            </w:r>
+          </w:p>
+          <w:p>
+            <w:pPr>
+              <w:rPr>
+                <w:lang w:val="en-US"/>
+              </w:rPr>
+            </w:pPr>
+            <w:r>
+              <w:rPr>
+                <w:lang w:val="en-US"/>
+              </w:rPr>
+              <w:t>order2=</w:t>
+            </w:r>
+            <w:r>
+              <w:rPr>
+                <w:lang w:val="en-US"/>
+              </w:rPr>
+              <w:t>DAY</w:t>
+            </w:r>
+          </w:p>
+          <w:p>
+            <w:pPr>
+              <w:rPr>
+                <w:lang w:val="en-US"/>
+              </w:rPr>
+            </w:pPr>
+            <w:r>
+              <w:rPr>
+                <w:lang w:val="en-US"/>
+              </w:rPr>
+              <w:t>o</w:t>
+            </w:r>
+            <w:r>
+              <w:rPr>
+                <w:lang w:val="en-US"/>
+              </w:rPr>
+              <w:t>rder3=</w:t>
+            </w:r>
+            <w:r>
+              <w:rPr>
+                <w:lang w:val="en-US"/>
+              </w:rPr>
+              <w:t>MONTH</w:t>
+            </w:r>
+          </w:p>
+          <w:p>
+            <w:pPr>
+              <w:rPr>
+                <w:lang w:val="en-US"/>
+              </w:rPr>
+            </w:pPr>
+            <w:r>
+              <w:rPr>
+                <w:lang w:val="en-US"/>
+              </w:rPr>
+              <w:t>file=files</w:t>
+            </w:r>
+          </w:p>
+        </w:tc>
+        <w:tc>
+          <w:tcPr>
+            <w:tcW w:w="1766" w:type="dxa"/>
+          </w:tcPr>
+          <w:p>
+            <w:r>
+              <w:t xml:space="preserve">Se organiza el archivo teniendo en cuenta los </w:t>
+            </w:r>
+            <w:r>
+              <w:t>otros 3 campos</w:t>
+            </w:r>
+          </w:p>
+        </w:tc>
+      </w:tr>
+      <w:tr>
+        <w:tc>
+          <w:tcPr>
+            <w:tcW w:w="1765" w:type="dxa"/>
+          </w:tcPr>
+          <w:p>
+            <w:r>
+              <w:t>Organizer</w:t>
+            </w:r>
+          </w:p>
+        </w:tc>
+        <w:tc>
+          <w:tcPr>
+            <w:tcW w:w="1765" w:type="dxa"/>
+          </w:tcPr>
+          <w:p>
+            <w:r>
+              <w:rPr>
+                <w:lang w:val="en-US"/>
+              </w:rPr>
+              <w:t>organize</w:t>
+            </w:r>
+          </w:p>
+        </w:tc>
+        <w:tc>
+          <w:tcPr>
+            <w:tcW w:w="1766" w:type="dxa"/>
+          </w:tcPr>
+          <w:p>
+            <w:r>
+              <w:t>organizedEmpty</w:t>
+            </w:r>
+          </w:p>
+        </w:tc>
+        <w:tc>
+          <w:tcPr>
+            <w:tcW w:w="1766" w:type="dxa"/>
+          </w:tcPr>
+          <w:p>
+            <w:pPr>
+              <w:rPr>
+                <w:lang w:val="en-US"/>
+              </w:rPr>
+            </w:pPr>
+            <w:r>
+              <w:rPr>
+                <w:lang w:val="en-US"/>
+              </w:rPr>
+              <w:t>order1=</w:t>
+            </w:r>
+            <w:r>
+              <w:rPr>
+                <w:lang w:val="en-US"/>
+              </w:rPr>
+              <w:t>YEAR</w:t>
+            </w:r>
+          </w:p>
+          <w:p>
+            <w:pPr>
+              <w:rPr>
+                <w:lang w:val="en-US"/>
+              </w:rPr>
+            </w:pPr>
+            <w:r>
+              <w:rPr>
+                <w:lang w:val="en-US"/>
+              </w:rPr>
+              <w:t>order2=SIZE</w:t>
+            </w:r>
+          </w:p>
+          <w:p>
+            <w:pPr>
+              <w:rPr>
+                <w:lang w:val="en-US"/>
+              </w:rPr>
+            </w:pPr>
+            <w:r>
+              <w:rPr>
+                <w:lang w:val="en-US"/>
+              </w:rPr>
+              <w:t>o</w:t>
+            </w:r>
+            <w:r>
+              <w:rPr>
+                <w:lang w:val="en-US"/>
+              </w:rPr>
+              <w:t>rder3=CAMERA</w:t>
+            </w:r>
+          </w:p>
+          <w:p>
+            <w:r>
+              <w:rPr>
+                <w:lang w:val="en-US"/>
+              </w:rPr>
+              <w:t>file=files</w:t>
+            </w:r>
+          </w:p>
+        </w:tc>
+        <w:tc>
+          <w:tcPr>
+            <w:tcW w:w="1766" w:type="dxa"/>
+          </w:tcPr>
+          <w:p>
+            <w:r>
+              <w:t xml:space="preserve">Se organiza el archivo teniendo en cuenta </w:t>
+            </w:r>
+            <w:r>
+              <w:t>el ultimo campo con los otros dos repetidos</w:t>
+            </w:r>
+          </w:p>
         </w:tc>
       </w:tr>
     </w:tbl>

</xml_diff>